<commit_message>
Changing txt to docx
</commit_message>
<xml_diff>
--- a/Concepts/what_is_a_computer_and_related.docx
+++ b/Concepts/what_is_a_computer_and_related.docx
@@ -17,7 +17,23 @@
           <w:sz w:val="40"/>
           <w:szCs w:val="40"/>
         </w:rPr>
+        <w:t xml:space="preserve">_____________     </w:t>
+      </w:r>
+      <w:r>
+        <w:rPr>
+          <w:rFonts w:ascii="Abadi Extra Light" w:hAnsi="Abadi Extra Light"/>
+          <w:sz w:val="40"/>
+          <w:szCs w:val="40"/>
+        </w:rPr>
         <w:t>Questions :</w:t>
+      </w:r>
+      <w:r>
+        <w:rPr>
+          <w:rFonts w:ascii="Abadi Extra Light" w:hAnsi="Abadi Extra Light"/>
+          <w:sz w:val="40"/>
+          <w:szCs w:val="40"/>
+        </w:rPr>
+        <w:t xml:space="preserve">     _____________</w:t>
       </w:r>
     </w:p>
     <w:p>
@@ -176,6 +192,70 @@
           <w:szCs w:val="32"/>
         </w:rPr>
         <w:t xml:space="preserve">2.  </w:t>
+      </w:r>
+      <w:r>
+        <w:rPr>
+          <w:rFonts w:ascii="Abadi Extra Light" w:hAnsi="Abadi Extra Light"/>
+          <w:sz w:val="32"/>
+          <w:szCs w:val="32"/>
+        </w:rPr>
+        <w:t xml:space="preserve">Hardware is the part of a computer that you can actually touch. Mouses </w:t>
+      </w:r>
+      <w:r>
+        <w:rPr>
+          <w:rFonts w:ascii="Abadi Extra Light" w:hAnsi="Abadi Extra Light"/>
+          <w:sz w:val="32"/>
+          <w:szCs w:val="32"/>
+        </w:rPr>
+        <w:t xml:space="preserve">and Touchpads </w:t>
+      </w:r>
+      <w:r>
+        <w:rPr>
+          <w:rFonts w:ascii="Abadi Extra Light" w:hAnsi="Abadi Extra Light"/>
+          <w:sz w:val="32"/>
+          <w:szCs w:val="32"/>
+        </w:rPr>
+        <w:t>help you click on things and get a drop-down menu of what you can do with that thing.</w:t>
+      </w:r>
+      <w:r>
+        <w:rPr>
+          <w:rFonts w:ascii="Abadi Extra Light" w:hAnsi="Abadi Extra Light"/>
+          <w:sz w:val="32"/>
+          <w:szCs w:val="32"/>
+        </w:rPr>
+        <w:t xml:space="preserve"> </w:t>
+      </w:r>
+      <w:r>
+        <w:rPr>
+          <w:rFonts w:ascii="Abadi Extra Light" w:hAnsi="Abadi Extra Light"/>
+          <w:sz w:val="32"/>
+          <w:szCs w:val="32"/>
+        </w:rPr>
+        <w:t>Keyboards make</w:t>
+      </w:r>
+      <w:r>
+        <w:rPr>
+          <w:rFonts w:ascii="Abadi Extra Light" w:hAnsi="Abadi Extra Light"/>
+          <w:sz w:val="32"/>
+          <w:szCs w:val="32"/>
+        </w:rPr>
+        <w:t>s</w:t>
+      </w:r>
+      <w:r>
+        <w:rPr>
+          <w:rFonts w:ascii="Abadi Extra Light" w:hAnsi="Abadi Extra Light"/>
+          <w:sz w:val="32"/>
+          <w:szCs w:val="32"/>
+        </w:rPr>
+        <w:t xml:space="preserve"> you type in your input. Screens give the output for that. </w:t>
+      </w:r>
+      <w:r>
+        <w:rPr>
+          <w:rFonts w:ascii="Abadi Extra Light" w:hAnsi="Abadi Extra Light"/>
+          <w:sz w:val="32"/>
+          <w:szCs w:val="32"/>
+        </w:rPr>
+        <w:t>Speaker makes you say input. Microphone responds back with output.</w:t>
       </w:r>
     </w:p>
     <w:p>

</xml_diff>